<commit_message>
Parallel run pytest + threadpoolexecutor
</commit_message>
<xml_diff>
--- a/Selenium/Screenshots/locked_out_user.docx
+++ b/Selenium/Screenshots/locked_out_user.docx
@@ -117,6 +117,174 @@
                     <a:xfrm>
                       <a:off x="0" y="0"/>
                       <a:ext cx="5486400" cy="2486025"/>
+                    </a:xfrm>
+                    <a:prstGeom prst="rect"/>
+                  </pic:spPr>
+                </pic:pic>
+              </a:graphicData>
+            </a:graphic>
+          </wp:inline>
+        </w:drawing>
+      </w:r>
+    </w:p>
+    <w:p/>
+    <w:p>
+      <w:r>
+        <w:t>Screenshot added: Selenium/Screenshots/locked_out_user.png</w:t>
+      </w:r>
+    </w:p>
+    <w:p>
+      <w:r>
+        <w:drawing>
+          <wp:inline xmlns:a="http://schemas.openxmlformats.org/drawingml/2006/main" xmlns:pic="http://schemas.openxmlformats.org/drawingml/2006/picture">
+            <wp:extent cx="5486400" cy="2486025"/>
+            <wp:docPr id="4" name="Picture 4"/>
+            <wp:cNvGraphicFramePr>
+              <a:graphicFrameLocks noChangeAspect="1"/>
+            </wp:cNvGraphicFramePr>
+            <a:graphic>
+              <a:graphicData uri="http://schemas.openxmlformats.org/drawingml/2006/picture">
+                <pic:pic>
+                  <pic:nvPicPr>
+                    <pic:cNvPr id="0" name="image.png"/>
+                    <pic:cNvPicPr/>
+                  </pic:nvPicPr>
+                  <pic:blipFill>
+                    <a:blip r:embed="rId10"/>
+                    <a:stretch>
+                      <a:fillRect/>
+                    </a:stretch>
+                  </pic:blipFill>
+                  <pic:spPr>
+                    <a:xfrm>
+                      <a:off x="0" y="0"/>
+                      <a:ext cx="5486400" cy="2486025"/>
+                    </a:xfrm>
+                    <a:prstGeom prst="rect"/>
+                  </pic:spPr>
+                </pic:pic>
+              </a:graphicData>
+            </a:graphic>
+          </wp:inline>
+        </w:drawing>
+      </w:r>
+    </w:p>
+    <w:p/>
+    <w:p>
+      <w:r>
+        <w:t>Screenshot added: Selenium/Screenshots/locked_out_user.png</w:t>
+      </w:r>
+    </w:p>
+    <w:p>
+      <w:r>
+        <w:drawing>
+          <wp:inline xmlns:a="http://schemas.openxmlformats.org/drawingml/2006/main" xmlns:pic="http://schemas.openxmlformats.org/drawingml/2006/picture">
+            <wp:extent cx="5486400" cy="2486025"/>
+            <wp:docPr id="5" name="Picture 5"/>
+            <wp:cNvGraphicFramePr>
+              <a:graphicFrameLocks noChangeAspect="1"/>
+            </wp:cNvGraphicFramePr>
+            <a:graphic>
+              <a:graphicData uri="http://schemas.openxmlformats.org/drawingml/2006/picture">
+                <pic:pic>
+                  <pic:nvPicPr>
+                    <pic:cNvPr id="0" name="image.png"/>
+                    <pic:cNvPicPr/>
+                  </pic:nvPicPr>
+                  <pic:blipFill>
+                    <a:blip r:embed="rId10"/>
+                    <a:stretch>
+                      <a:fillRect/>
+                    </a:stretch>
+                  </pic:blipFill>
+                  <pic:spPr>
+                    <a:xfrm>
+                      <a:off x="0" y="0"/>
+                      <a:ext cx="5486400" cy="2486025"/>
+                    </a:xfrm>
+                    <a:prstGeom prst="rect"/>
+                  </pic:spPr>
+                </pic:pic>
+              </a:graphicData>
+            </a:graphic>
+          </wp:inline>
+        </w:drawing>
+      </w:r>
+    </w:p>
+    <w:p/>
+    <w:p>
+      <w:r>
+        <w:t>Screenshot added: Selenium/Screenshots/locked_out_user.png</w:t>
+      </w:r>
+    </w:p>
+    <w:p>
+      <w:r>
+        <w:drawing>
+          <wp:inline xmlns:a="http://schemas.openxmlformats.org/drawingml/2006/main" xmlns:pic="http://schemas.openxmlformats.org/drawingml/2006/picture">
+            <wp:extent cx="5486400" cy="2286000"/>
+            <wp:docPr id="6" name="Picture 6"/>
+            <wp:cNvGraphicFramePr>
+              <a:graphicFrameLocks noChangeAspect="1"/>
+            </wp:cNvGraphicFramePr>
+            <a:graphic>
+              <a:graphicData uri="http://schemas.openxmlformats.org/drawingml/2006/picture">
+                <pic:pic>
+                  <pic:nvPicPr>
+                    <pic:cNvPr id="0" name="locked_out_user.png"/>
+                    <pic:cNvPicPr/>
+                  </pic:nvPicPr>
+                  <pic:blipFill>
+                    <a:blip r:embed="rId11"/>
+                    <a:stretch>
+                      <a:fillRect/>
+                    </a:stretch>
+                  </pic:blipFill>
+                  <pic:spPr>
+                    <a:xfrm>
+                      <a:off x="0" y="0"/>
+                      <a:ext cx="5486400" cy="2286000"/>
+                    </a:xfrm>
+                    <a:prstGeom prst="rect"/>
+                  </pic:spPr>
+                </pic:pic>
+              </a:graphicData>
+            </a:graphic>
+          </wp:inline>
+        </w:drawing>
+      </w:r>
+    </w:p>
+    <w:p/>
+    <w:p>
+      <w:r>
+        <w:t>Screenshot added: Selenium/Screenshots/locked_out_user.png</w:t>
+      </w:r>
+    </w:p>
+    <w:p>
+      <w:r>
+        <w:drawing>
+          <wp:inline xmlns:a="http://schemas.openxmlformats.org/drawingml/2006/main" xmlns:pic="http://schemas.openxmlformats.org/drawingml/2006/picture">
+            <wp:extent cx="5486400" cy="2286000"/>
+            <wp:docPr id="7" name="Picture 7"/>
+            <wp:cNvGraphicFramePr>
+              <a:graphicFrameLocks noChangeAspect="1"/>
+            </wp:cNvGraphicFramePr>
+            <a:graphic>
+              <a:graphicData uri="http://schemas.openxmlformats.org/drawingml/2006/picture">
+                <pic:pic>
+                  <pic:nvPicPr>
+                    <pic:cNvPr id="0" name="image.png"/>
+                    <pic:cNvPicPr/>
+                  </pic:nvPicPr>
+                  <pic:blipFill>
+                    <a:blip r:embed="rId11"/>
+                    <a:stretch>
+                      <a:fillRect/>
+                    </a:stretch>
+                  </pic:blipFill>
+                  <pic:spPr>
+                    <a:xfrm>
+                      <a:off x="0" y="0"/>
+                      <a:ext cx="5486400" cy="2286000"/>
                     </a:xfrm>
                     <a:prstGeom prst="rect"/>
                   </pic:spPr>

</xml_diff>